<commit_message>
Clases ing de soft y tif
</commit_message>
<xml_diff>
--- a/4° Año/1° Semestre/TIF 1/Clases/Modulo 3/Trabajo Practico N2 - Lucas Soria -58156.docx
+++ b/4° Año/1° Semestre/TIF 1/Clases/Modulo 3/Trabajo Practico N2 - Lucas Soria -58156.docx
@@ -10,6 +10,7 @@
           <w:docPartUnique/>
         </w:docPartObj>
       </w:sdtPr>
+      <w:sdtEndPr/>
       <w:sdtContent>
         <w:p>
           <w:r>
@@ -133,6 +134,7 @@
                                     <w:dataBinding w:prefixMappings="xmlns:ns0='http://purl.org/dc/elements/1.1/' xmlns:ns1='http://schemas.openxmlformats.org/package/2006/metadata/core-properties' " w:xpath="/ns1:coreProperties[1]/ns0:creator[1]" w:storeItemID="{6C3C8BC8-F283-45AE-878A-BAB7291924A1}"/>
                                     <w:text/>
                                   </w:sdtPr>
+                                  <w:sdtEndPr/>
                                   <w:sdtContent>
                                     <w:p>
                                       <w:pPr>
@@ -177,6 +179,7 @@
                                       <w:dataBinding w:prefixMappings="xmlns:ns0='http://schemas.openxmlformats.org/officeDocument/2006/extended-properties' " w:xpath="/ns0:Properties[1]/ns0:Company[1]" w:storeItemID="{6668398D-A668-4E3E-A5EB-62B293D839F1}"/>
                                       <w:text/>
                                     </w:sdtPr>
+                                    <w:sdtEndPr/>
                                     <w:sdtContent>
                                       <w:r>
                                         <w:rPr>
@@ -207,6 +210,7 @@
                                     <w:sdtPr>
                                       <w:rPr>
                                         <w:color w:val="FFFFFF" w:themeColor="background1"/>
+                                        <w:lang w:val="es-AR"/>
                                       </w:rPr>
                                       <w:alias w:val="Address"/>
                                       <w:tag w:val=""/>
@@ -214,20 +218,14 @@
                                       <w:dataBinding w:prefixMappings="xmlns:ns0='http://schemas.microsoft.com/office/2006/coverPageProps' " w:xpath="/ns0:CoverPageProperties[1]/ns0:CompanyAddress[1]" w:storeItemID="{55AF091B-3C7A-41E3-B477-F2FDAA23CFDA}"/>
                                       <w:text/>
                                     </w:sdtPr>
+                                    <w:sdtEndPr/>
                                     <w:sdtContent>
-                                      <w:proofErr w:type="spellStart"/>
                                       <w:r>
                                         <w:rPr>
                                           <w:color w:val="FFFFFF" w:themeColor="background1"/>
+                                          <w:lang w:val="es-AR"/>
                                         </w:rPr>
-                                        <w:t>Legajo</w:t>
-                                      </w:r>
-                                      <w:proofErr w:type="spellEnd"/>
-                                      <w:r>
-                                        <w:rPr>
-                                          <w:color w:val="FFFFFF" w:themeColor="background1"/>
-                                        </w:rPr>
-                                        <w:t>: 58156</w:t>
+                                        <w:t>Legajo: 58156</w:t>
                                       </w:r>
                                     </w:sdtContent>
                                   </w:sdt>
@@ -291,6 +289,7 @@
                                     <w:dataBinding w:prefixMappings="xmlns:ns0='http://purl.org/dc/elements/1.1/' xmlns:ns1='http://schemas.openxmlformats.org/package/2006/metadata/core-properties' " w:xpath="/ns1:coreProperties[1]/ns0:title[1]" w:storeItemID="{6C3C8BC8-F283-45AE-878A-BAB7291924A1}"/>
                                     <w:text/>
                                   </w:sdtPr>
+                                  <w:sdtEndPr/>
                                   <w:sdtContent>
                                     <w:p>
                                       <w:pPr>
@@ -357,6 +356,7 @@
                               <w:dataBinding w:prefixMappings="xmlns:ns0='http://purl.org/dc/elements/1.1/' xmlns:ns1='http://schemas.openxmlformats.org/package/2006/metadata/core-properties' " w:xpath="/ns1:coreProperties[1]/ns0:creator[1]" w:storeItemID="{6C3C8BC8-F283-45AE-878A-BAB7291924A1}"/>
                               <w:text/>
                             </w:sdtPr>
+                            <w:sdtEndPr/>
                             <w:sdtContent>
                               <w:p>
                                 <w:pPr>
@@ -401,6 +401,7 @@
                                 <w:dataBinding w:prefixMappings="xmlns:ns0='http://schemas.openxmlformats.org/officeDocument/2006/extended-properties' " w:xpath="/ns0:Properties[1]/ns0:Company[1]" w:storeItemID="{6668398D-A668-4E3E-A5EB-62B293D839F1}"/>
                                 <w:text/>
                               </w:sdtPr>
+                              <w:sdtEndPr/>
                               <w:sdtContent>
                                 <w:r>
                                   <w:rPr>
@@ -431,6 +432,7 @@
                               <w:sdtPr>
                                 <w:rPr>
                                   <w:color w:val="FFFFFF" w:themeColor="background1"/>
+                                  <w:lang w:val="es-AR"/>
                                 </w:rPr>
                                 <w:alias w:val="Address"/>
                                 <w:tag w:val=""/>
@@ -438,20 +440,14 @@
                                 <w:dataBinding w:prefixMappings="xmlns:ns0='http://schemas.microsoft.com/office/2006/coverPageProps' " w:xpath="/ns0:CoverPageProperties[1]/ns0:CompanyAddress[1]" w:storeItemID="{55AF091B-3C7A-41E3-B477-F2FDAA23CFDA}"/>
                                 <w:text/>
                               </w:sdtPr>
+                              <w:sdtEndPr/>
                               <w:sdtContent>
-                                <w:proofErr w:type="spellStart"/>
                                 <w:r>
                                   <w:rPr>
                                     <w:color w:val="FFFFFF" w:themeColor="background1"/>
+                                    <w:lang w:val="es-AR"/>
                                   </w:rPr>
-                                  <w:t>Legajo</w:t>
-                                </w:r>
-                                <w:proofErr w:type="spellEnd"/>
-                                <w:r>
-                                  <w:rPr>
-                                    <w:color w:val="FFFFFF" w:themeColor="background1"/>
-                                  </w:rPr>
-                                  <w:t>: 58156</w:t>
+                                  <w:t>Legajo: 58156</w:t>
                                 </w:r>
                               </w:sdtContent>
                             </w:sdt>
@@ -481,6 +477,7 @@
                               <w:dataBinding w:prefixMappings="xmlns:ns0='http://purl.org/dc/elements/1.1/' xmlns:ns1='http://schemas.openxmlformats.org/package/2006/metadata/core-properties' " w:xpath="/ns1:coreProperties[1]/ns0:title[1]" w:storeItemID="{6C3C8BC8-F283-45AE-878A-BAB7291924A1}"/>
                               <w:text/>
                             </w:sdtPr>
+                            <w:sdtEndPr/>
                             <w:sdtContent>
                               <w:p>
                                 <w:pPr>
@@ -625,6 +622,23 @@
       <w:r>
         <w:t xml:space="preserve"> Ensayo </w:t>
       </w:r>
+      <w:r>
+        <w:t>“E</w:t>
+      </w:r>
+      <w:r>
+        <w:t xml:space="preserve">l impacto del Big-data en la Sociedad de la </w:t>
+      </w:r>
+    </w:p>
+    <w:p>
+      <w:pPr>
+        <w:pStyle w:val="Heading2"/>
+      </w:pPr>
+      <w:r>
+        <w:t>Información. Significado y utilidad</w:t>
+      </w:r>
+      <w:r>
+        <w:t>”</w:t>
+      </w:r>
     </w:p>
     <w:p/>
     <w:p>
@@ -636,27 +650,297 @@
         </w:numPr>
         <w:jc w:val="both"/>
       </w:pPr>
-      <w:proofErr w:type="spellStart"/>
-      <w:r>
-        <w:t>Hello</w:t>
-      </w:r>
-      <w:proofErr w:type="spellEnd"/>
+      <w:r>
+        <w:t>La introducción no está correctamente escrit</w:t>
+      </w:r>
+      <w:r>
+        <w:t>a. La introducción</w:t>
+      </w:r>
+      <w:r>
+        <w:t xml:space="preserve"> está redactada en primera persona singular, con lenguaje coloquial</w:t>
+      </w:r>
+      <w:r>
+        <w:t>.</w:t>
+      </w:r>
+      <w:r>
+        <w:t xml:space="preserve"> Además, la escritura es vaga e imprecisa</w:t>
+      </w:r>
+      <w:r>
+        <w:t xml:space="preserve"> y con ejemplos imprecisos o incorrectos.</w:t>
+      </w:r>
+    </w:p>
+    <w:p>
+      <w:pPr>
+        <w:pStyle w:val="ListParagraph"/>
+        <w:jc w:val="both"/>
+      </w:pPr>
+      <w:r>
+        <w:t xml:space="preserve">Sin embargo, es posible advertir el objetivo </w:t>
+      </w:r>
+      <w:r>
+        <w:t xml:space="preserve">(tal vez muy amplio) </w:t>
+      </w:r>
+      <w:r>
+        <w:t>del ensayo</w:t>
+      </w:r>
+      <w:r>
+        <w:t>. E</w:t>
+      </w:r>
+      <w:r>
+        <w:t xml:space="preserve">l autor lo sintetiza en </w:t>
+      </w:r>
+      <w:r>
+        <w:t>una serie de</w:t>
+      </w:r>
+      <w:r>
+        <w:t xml:space="preserve"> preguntas: </w:t>
+      </w:r>
+    </w:p>
+    <w:p>
+      <w:pPr>
+        <w:pStyle w:val="ListParagraph"/>
+        <w:jc w:val="both"/>
+      </w:pPr>
+    </w:p>
+    <w:p>
+      <w:pPr>
+        <w:pStyle w:val="ListParagraph"/>
+        <w:numPr>
+          <w:ilvl w:val="0"/>
+          <w:numId w:val="4"/>
+        </w:numPr>
+        <w:jc w:val="both"/>
+      </w:pPr>
+      <w:r>
+        <w:t>¿con el debido tratamiento estadístico estos datos pueden ser usados para mejorar nuestra vida o por el contrario para ser un instrumento de control por parte de las grandes corporaciones o de los propios gobiernos?</w:t>
+      </w:r>
+    </w:p>
+    <w:p>
+      <w:pPr>
+        <w:pStyle w:val="ListParagraph"/>
+        <w:numPr>
+          <w:ilvl w:val="0"/>
+          <w:numId w:val="4"/>
+        </w:numPr>
+        <w:jc w:val="both"/>
+      </w:pPr>
+      <w:r>
+        <w:t>¿Cuál es la tendencia futura?</w:t>
+      </w:r>
+    </w:p>
+    <w:p>
+      <w:pPr>
+        <w:pStyle w:val="ListParagraph"/>
+        <w:numPr>
+          <w:ilvl w:val="0"/>
+          <w:numId w:val="4"/>
+        </w:numPr>
+        <w:jc w:val="both"/>
+      </w:pPr>
+      <w:r>
+        <w:t xml:space="preserve">¿Es la proliferación de datos la prueba de que el mundo es cada vez más intrusivo? </w:t>
+      </w:r>
+    </w:p>
+    <w:p>
+      <w:pPr>
+        <w:pStyle w:val="ListParagraph"/>
+        <w:numPr>
+          <w:ilvl w:val="0"/>
+          <w:numId w:val="4"/>
+        </w:numPr>
+        <w:jc w:val="both"/>
+      </w:pPr>
+      <w:r>
+        <w:t>¿Podemos estar seguros de que hay un peso y un valor económico detrás de toda esta información masiva?</w:t>
+      </w:r>
+    </w:p>
+    <w:p>
+      <w:pPr>
+        <w:pStyle w:val="ListParagraph"/>
+        <w:numPr>
+          <w:ilvl w:val="0"/>
+          <w:numId w:val="4"/>
+        </w:numPr>
+        <w:jc w:val="both"/>
+      </w:pPr>
+      <w:r>
+        <w:t>¿Debemos dejar a las máquinas la tarea de filtrar información y seleccionar lo que es relevante?</w:t>
+      </w:r>
+    </w:p>
+    <w:p>
+      <w:pPr>
+        <w:pStyle w:val="ListParagraph"/>
+        <w:numPr>
+          <w:ilvl w:val="0"/>
+          <w:numId w:val="4"/>
+        </w:numPr>
+        <w:jc w:val="both"/>
+      </w:pPr>
+      <w:r>
+        <w:t>¿Debemos legislar el uso de esta información?</w:t>
+      </w:r>
+    </w:p>
+    <w:p>
+      <w:pPr>
+        <w:jc w:val="both"/>
+      </w:pPr>
+    </w:p>
+    <w:p>
+      <w:pPr>
+        <w:pStyle w:val="ListParagraph"/>
+        <w:numPr>
+          <w:ilvl w:val="0"/>
+          <w:numId w:val="2"/>
+        </w:numPr>
+        <w:jc w:val="both"/>
+      </w:pPr>
+      <w:r>
+        <w:t>El t</w:t>
+      </w:r>
+      <w:r>
+        <w:t>exto</w:t>
+      </w:r>
+      <w:r>
+        <w:t xml:space="preserve"> está</w:t>
+      </w:r>
+      <w:r>
+        <w:t xml:space="preserve"> bien </w:t>
+      </w:r>
+      <w:r>
+        <w:t>organizado,</w:t>
+      </w:r>
+      <w:r>
+        <w:t xml:space="preserve"> pero</w:t>
+      </w:r>
+      <w:r>
+        <w:t xml:space="preserve"> resulta</w:t>
+      </w:r>
+      <w:r>
+        <w:t xml:space="preserve"> muy largo</w:t>
+      </w:r>
+      <w:r>
+        <w:t xml:space="preserve"> o tedioso</w:t>
+      </w:r>
+      <w:r>
+        <w:t xml:space="preserve"> debido a la cantidad de ejemplos que provee</w:t>
+      </w:r>
+      <w:r>
+        <w:t xml:space="preserve"> para respaldar la opinión del autor</w:t>
+      </w:r>
+      <w:r>
+        <w:t>.</w:t>
+      </w:r>
+    </w:p>
+    <w:p>
+      <w:pPr>
+        <w:pStyle w:val="ListParagraph"/>
+        <w:jc w:val="both"/>
+      </w:pPr>
+      <w:r>
+        <w:t>A lo largo del texto se responden las preguntas planteadas en la introducción, pero se i</w:t>
+      </w:r>
+      <w:r>
+        <w:t>ntroduce</w:t>
+      </w:r>
+      <w:r>
+        <w:t>n</w:t>
+      </w:r>
       <w:r>
         <w:t xml:space="preserve"> </w:t>
       </w:r>
-      <w:proofErr w:type="spellStart"/>
-      <w:r>
-        <w:t>there</w:t>
-      </w:r>
-      <w:proofErr w:type="spellEnd"/>
+      <w:r>
+        <w:t xml:space="preserve">y responden </w:t>
+      </w:r>
+      <w:r>
+        <w:t>nuevas interrogantes</w:t>
+      </w:r>
+      <w:r>
+        <w:t>, haciendo el ensayo innecesariamente largo.</w:t>
+      </w:r>
+    </w:p>
+    <w:p>
+      <w:pPr>
+        <w:pStyle w:val="ListParagraph"/>
+        <w:jc w:val="both"/>
+      </w:pPr>
+      <w:r>
+        <w:lastRenderedPageBreak/>
+        <w:t>Por último, presenta m</w:t>
+      </w:r>
+      <w:r>
+        <w:t>ucha teoría que no contribuye</w:t>
+      </w:r>
+      <w:r>
+        <w:t xml:space="preserve"> </w:t>
+      </w:r>
+      <w:r>
+        <w:t xml:space="preserve">a la justificación de </w:t>
+      </w:r>
+      <w:r>
+        <w:t xml:space="preserve">los </w:t>
+      </w:r>
+      <w:r>
+        <w:t>argumentos</w:t>
+      </w:r>
+      <w:r>
+        <w:t xml:space="preserve"> planteados y resulta en un texto aún más largo</w:t>
+      </w:r>
       <w:r>
         <w:t>.</w:t>
       </w:r>
     </w:p>
     <w:p>
       <w:pPr>
-        <w:jc w:val="both"/>
-      </w:pPr>
+        <w:pStyle w:val="ListParagraph"/>
+        <w:jc w:val="both"/>
+      </w:pPr>
+    </w:p>
+    <w:p>
+      <w:pPr>
+        <w:pStyle w:val="ListParagraph"/>
+        <w:numPr>
+          <w:ilvl w:val="0"/>
+          <w:numId w:val="2"/>
+        </w:numPr>
+        <w:jc w:val="both"/>
+      </w:pPr>
+      <w:r>
+        <w:t xml:space="preserve">Se advierten las </w:t>
+      </w:r>
+      <w:r>
+        <w:t>citas</w:t>
+      </w:r>
+      <w:r>
+        <w:t xml:space="preserve">, </w:t>
+      </w:r>
+      <w:r>
+        <w:t xml:space="preserve">las cuales </w:t>
+      </w:r>
+      <w:r>
+        <w:t xml:space="preserve">son muchas. </w:t>
+      </w:r>
+      <w:r>
+        <w:t>Todos sus argumentos son respaldados por ejemplos y citas. Sus opiniones también suelen ir acompañadas de citas o ejemplos que las defiendan.</w:t>
+      </w:r>
+    </w:p>
+    <w:p>
+      <w:pPr>
+        <w:pStyle w:val="ListParagraph"/>
+        <w:jc w:val="both"/>
+      </w:pPr>
+    </w:p>
+    <w:p>
+      <w:pPr>
+        <w:pStyle w:val="ListParagraph"/>
+        <w:numPr>
+          <w:ilvl w:val="0"/>
+          <w:numId w:val="2"/>
+        </w:numPr>
+        <w:jc w:val="both"/>
+      </w:pPr>
+      <w:r>
+        <w:t>Todas las citas se encuentran mencionadas en la bibliografía.</w:t>
+      </w:r>
     </w:p>
     <w:p>
       <w:r>
@@ -682,13 +966,7 @@
         <w:jc w:val="both"/>
       </w:pPr>
       <w:r>
-        <w:t xml:space="preserve">Escoja un área de informática/computación de las que se presentaron en el Primer encuentro con </w:t>
-      </w:r>
-      <w:r>
-        <w:t>especialistas.</w:t>
-      </w:r>
-      <w:r>
-        <w:t xml:space="preserve"> Realice una pregunta de su interés. Escríbala. </w:t>
+        <w:t xml:space="preserve">Escoja un área de informática/computación de las que se presentaron en el Primer encuentro con especialistas. Realice una pregunta de su interés. Escríbala. </w:t>
       </w:r>
     </w:p>
     <w:p>
@@ -756,102 +1034,85 @@
     <w:p>
       <w:pPr>
         <w:jc w:val="both"/>
-        <w:rPr>
-          <w:i/>
-          <w:iCs/>
-        </w:rPr>
-      </w:pPr>
-      <w:r>
-        <w:rPr>
-          <w:i/>
-          <w:iCs/>
-        </w:rPr>
-        <w:t>LA PREGUNTA VA ACÁ. SIGUIENTE PAGINA EL ENSAYO</w:t>
-      </w:r>
-    </w:p>
-    <w:p>
-      <w:pPr>
-        <w:jc w:val="both"/>
-        <w:rPr>
-          <w:i/>
-          <w:iCs/>
-        </w:rPr>
-      </w:pPr>
-    </w:p>
-    <w:p>
-      <w:pPr>
-        <w:jc w:val="both"/>
-        <w:rPr>
-          <w:i/>
-          <w:iCs/>
-        </w:rPr>
-      </w:pPr>
-      <w:r>
-        <w:rPr>
-          <w:i/>
-          <w:iCs/>
-        </w:rPr>
-        <w:t>ENSAYO</w:t>
-      </w:r>
-    </w:p>
-    <w:p>
-      <w:pPr>
-        <w:jc w:val="both"/>
-        <w:rPr>
-          <w:i/>
-          <w:iCs/>
-        </w:rPr>
-      </w:pPr>
-      <w:r>
-        <w:rPr>
-          <w:i/>
-          <w:iCs/>
-        </w:rPr>
-        <w:t>ARIAL 12, INTERLINEADO 1.5</w:t>
-      </w:r>
-    </w:p>
-    <w:p>
-      <w:pPr>
-        <w:jc w:val="both"/>
-        <w:rPr>
-          <w:i/>
-          <w:iCs/>
-        </w:rPr>
-      </w:pPr>
-      <w:r>
-        <w:rPr>
-          <w:i/>
-          <w:iCs/>
-        </w:rPr>
-        <w:t>Titulo</w:t>
-      </w:r>
-    </w:p>
-    <w:p>
-      <w:pPr>
-        <w:jc w:val="both"/>
-        <w:rPr>
-          <w:i/>
-          <w:iCs/>
-        </w:rPr>
+      </w:pPr>
+      <w:r>
+        <w:t>¿Cuáles son los usos y consecuencias de</w:t>
+      </w:r>
+      <w:r>
+        <w:t>l reconocimiento de emociones con inteligencia artificial</w:t>
+      </w:r>
+      <w:r>
+        <w:t>?</w:t>
+      </w:r>
+    </w:p>
+    <w:p>
+      <w:pPr>
+        <w:jc w:val="both"/>
+      </w:pPr>
+    </w:p>
+    <w:p>
+      <w:pPr>
+        <w:pStyle w:val="ListParagraph"/>
+        <w:numPr>
+          <w:ilvl w:val="0"/>
+          <w:numId w:val="5"/>
+        </w:numPr>
+        <w:jc w:val="both"/>
+      </w:pPr>
+      <w:r>
+        <w:t>Introducción:</w:t>
+      </w:r>
+    </w:p>
+    <w:p>
+      <w:pPr>
+        <w:ind w:left="360"/>
+        <w:jc w:val="both"/>
+      </w:pPr>
+      <w:r>
+        <w:t xml:space="preserve">El software de reconocimiento de emociones es un tipo de red neuronal que analiza imágenes (o videos), buscando en las personas indicios en su rostro, postura o forma de caminar sobre sus emociones. </w:t>
+      </w:r>
+    </w:p>
+    <w:p>
+      <w:pPr>
+        <w:ind w:left="360"/>
+        <w:jc w:val="both"/>
+      </w:pPr>
+      <w:r>
+        <w:t>Entonces, el primer interrogante que surge es ¿Para qué se usaría un software de este tipo?</w:t>
+      </w:r>
+    </w:p>
+    <w:p>
+      <w:r>
+        <w:br w:type="page"/>
+      </w:r>
+    </w:p>
+    <w:p>
+      <w:pPr>
+        <w:pStyle w:val="ListParagraph"/>
+        <w:numPr>
+          <w:ilvl w:val="0"/>
+          <w:numId w:val="5"/>
+        </w:numPr>
+        <w:jc w:val="both"/>
+      </w:pPr>
+      <w:r>
+        <w:lastRenderedPageBreak/>
+        <w:t>Desarrollo:</w:t>
+      </w:r>
+    </w:p>
+    <w:p>
+      <w:pPr>
+        <w:ind w:left="360"/>
+        <w:jc w:val="both"/>
       </w:pPr>
       <w:proofErr w:type="spellStart"/>
       <w:r>
-        <w:rPr>
-          <w:i/>
-          <w:iCs/>
-        </w:rPr>
-        <w:t>Enumeracion</w:t>
+        <w:t>asdalsndalkndalsdnaldnalndalndalkkdnaslkdnaslkdnalsdnalsndalsnd</w:t>
       </w:r>
       <w:proofErr w:type="spellEnd"/>
-      <w:r>
-        <w:rPr>
-          <w:i/>
-          <w:iCs/>
-        </w:rPr>
-        <w:t xml:space="preserve"> de paginas</w:t>
-      </w:r>
     </w:p>
     <w:sectPr>
+      <w:footerReference w:type="default" r:id="rId8"/>
       <w:pgSz w:w="11906" w:h="16838"/>
       <w:pgMar w:top="1417" w:right="1701" w:bottom="1417" w:left="1701" w:header="708" w:footer="708" w:gutter="0"/>
       <w:pgNumType w:start="0"/>
@@ -863,6 +1124,130 @@
 </w:document>
 </file>
 
+<file path=word/endnotes.xml><?xml version="1.0" encoding="utf-8"?>
+<w:endnotes xmlns:wpc="http://schemas.microsoft.com/office/word/2010/wordprocessingCanvas" xmlns:cx="http://schemas.microsoft.com/office/drawing/2014/chartex" xmlns:cx1="http://schemas.microsoft.com/office/drawing/2015/9/8/chartex" xmlns:cx2="http://schemas.microsoft.com/office/drawing/2015/10/21/chartex" xmlns:cx3="http://schemas.microsoft.com/office/drawing/2016/5/9/chartex" xmlns:cx4="http://schemas.microsoft.com/office/drawing/2016/5/10/chartex" xmlns:cx5="http://schemas.microsoft.com/office/drawing/2016/5/11/chartex" xmlns:cx6="http://schemas.microsoft.com/office/drawing/2016/5/12/chartex" xmlns:cx7="http://schemas.microsoft.com/office/drawing/2016/5/13/chartex" xmlns:cx8="http://schemas.microsoft.com/office/drawing/2016/5/14/chartex" xmlns:mc="http://schemas.openxmlformats.org/markup-compatibility/2006" xmlns:aink="http://schemas.microsoft.com/office/drawing/2016/ink" xmlns:am3d="http://schemas.microsoft.com/office/drawing/2017/model3d" xmlns:o="urn:schemas-microsoft-com:office:office" xmlns:r="http://schemas.openxmlformats.org/officeDocument/2006/relationships" xmlns:m="http://schemas.openxmlformats.org/officeDocument/2006/math" xmlns:v="urn:schemas-microsoft-com:vml" xmlns:wp14="http://schemas.microsoft.com/office/word/2010/wordprocessingDrawing" xmlns:wp="http://schemas.openxmlformats.org/drawingml/2006/wordprocessingDrawing" xmlns:w10="urn:schemas-microsoft-com:office:word" xmlns:w="http://schemas.openxmlformats.org/wordprocessingml/2006/main" xmlns:w14="http://schemas.microsoft.com/office/word/2010/wordml" xmlns:w15="http://schemas.microsoft.com/office/word/2012/wordml" xmlns:w16cex="http://schemas.microsoft.com/office/word/2018/wordml/cex" xmlns:w16cid="http://schemas.microsoft.com/office/word/2016/wordml/cid" xmlns:w16="http://schemas.microsoft.com/office/word/2018/wordml" xmlns:w16sdtdh="http://schemas.microsoft.com/office/word/2020/wordml/sdtdatahash" xmlns:w16se="http://schemas.microsoft.com/office/word/2015/wordml/symex" xmlns:wpg="http://schemas.microsoft.com/office/word/2010/wordprocessingGroup" xmlns:wpi="http://schemas.microsoft.com/office/word/2010/wordprocessingInk" xmlns:wne="http://schemas.microsoft.com/office/word/2006/wordml" xmlns:wps="http://schemas.microsoft.com/office/word/2010/wordprocessingShape" mc:Ignorable="w14 w15 w16se w16cid w16 w16cex w16sdtdh wp14">
+  <w:endnote w:type="separator" w:id="-1">
+    <w:p>
+      <w:pPr>
+        <w:spacing w:after="0" w:line="240" w:lineRule="auto"/>
+      </w:pPr>
+      <w:r>
+        <w:separator/>
+      </w:r>
+    </w:p>
+  </w:endnote>
+  <w:endnote w:type="continuationSeparator" w:id="0">
+    <w:p>
+      <w:pPr>
+        <w:spacing w:after="0" w:line="240" w:lineRule="auto"/>
+      </w:pPr>
+      <w:r>
+        <w:continuationSeparator/>
+      </w:r>
+    </w:p>
+  </w:endnote>
+</w:endnotes>
+</file>
+
+<file path=word/footer1.xml><?xml version="1.0" encoding="utf-8"?>
+<w:ftr xmlns:wpc="http://schemas.microsoft.com/office/word/2010/wordprocessingCanvas" xmlns:cx="http://schemas.microsoft.com/office/drawing/2014/chartex" xmlns:cx1="http://schemas.microsoft.com/office/drawing/2015/9/8/chartex" xmlns:cx2="http://schemas.microsoft.com/office/drawing/2015/10/21/chartex" xmlns:cx3="http://schemas.microsoft.com/office/drawing/2016/5/9/chartex" xmlns:cx4="http://schemas.microsoft.com/office/drawing/2016/5/10/chartex" xmlns:cx5="http://schemas.microsoft.com/office/drawing/2016/5/11/chartex" xmlns:cx6="http://schemas.microsoft.com/office/drawing/2016/5/12/chartex" xmlns:cx7="http://schemas.microsoft.com/office/drawing/2016/5/13/chartex" xmlns:cx8="http://schemas.microsoft.com/office/drawing/2016/5/14/chartex" xmlns:mc="http://schemas.openxmlformats.org/markup-compatibility/2006" xmlns:aink="http://schemas.microsoft.com/office/drawing/2016/ink" xmlns:am3d="http://schemas.microsoft.com/office/drawing/2017/model3d" xmlns:o="urn:schemas-microsoft-com:office:office" xmlns:r="http://schemas.openxmlformats.org/officeDocument/2006/relationships" xmlns:m="http://schemas.openxmlformats.org/officeDocument/2006/math" xmlns:v="urn:schemas-microsoft-com:vml" xmlns:wp14="http://schemas.microsoft.com/office/word/2010/wordprocessingDrawing" xmlns:wp="http://schemas.openxmlformats.org/drawingml/2006/wordprocessingDrawing" xmlns:w10="urn:schemas-microsoft-com:office:word" xmlns:w="http://schemas.openxmlformats.org/wordprocessingml/2006/main" xmlns:w14="http://schemas.microsoft.com/office/word/2010/wordml" xmlns:w15="http://schemas.microsoft.com/office/word/2012/wordml" xmlns:w16cex="http://schemas.microsoft.com/office/word/2018/wordml/cex" xmlns:w16cid="http://schemas.microsoft.com/office/word/2016/wordml/cid" xmlns:w16="http://schemas.microsoft.com/office/word/2018/wordml" xmlns:w16sdtdh="http://schemas.microsoft.com/office/word/2020/wordml/sdtdatahash" xmlns:w16se="http://schemas.microsoft.com/office/word/2015/wordml/symex" xmlns:wpg="http://schemas.microsoft.com/office/word/2010/wordprocessingGroup" xmlns:wpi="http://schemas.microsoft.com/office/word/2010/wordprocessingInk" xmlns:wne="http://schemas.microsoft.com/office/word/2006/wordml" xmlns:wps="http://schemas.microsoft.com/office/word/2010/wordprocessingShape" mc:Ignorable="w14 w15 w16se w16cid w16 w16cex w16sdtdh wp14">
+  <w:p>
+    <w:pPr>
+      <w:pBdr>
+        <w:left w:val="single" w:sz="12" w:space="11" w:color="4472C4" w:themeColor="accent1"/>
+      </w:pBdr>
+      <w:tabs>
+        <w:tab w:val="left" w:pos="622"/>
+      </w:tabs>
+      <w:spacing w:after="0"/>
+      <w:rPr>
+        <w:rFonts w:asciiTheme="majorHAnsi" w:eastAsiaTheme="majorEastAsia" w:hAnsiTheme="majorHAnsi" w:cstheme="majorBidi"/>
+        <w:color w:val="2F5496" w:themeColor="accent1" w:themeShade="BF"/>
+        <w:sz w:val="26"/>
+        <w:szCs w:val="26"/>
+      </w:rPr>
+    </w:pPr>
+    <w:r>
+      <w:rPr>
+        <w:rFonts w:asciiTheme="majorHAnsi" w:eastAsiaTheme="majorEastAsia" w:hAnsiTheme="majorHAnsi" w:cstheme="majorBidi"/>
+        <w:color w:val="2F5496" w:themeColor="accent1" w:themeShade="BF"/>
+        <w:sz w:val="26"/>
+        <w:szCs w:val="26"/>
+      </w:rPr>
+      <w:fldChar w:fldCharType="begin"/>
+    </w:r>
+    <w:r>
+      <w:rPr>
+        <w:rFonts w:asciiTheme="majorHAnsi" w:eastAsiaTheme="majorEastAsia" w:hAnsiTheme="majorHAnsi" w:cstheme="majorBidi"/>
+        <w:color w:val="2F5496" w:themeColor="accent1" w:themeShade="BF"/>
+        <w:sz w:val="26"/>
+        <w:szCs w:val="26"/>
+      </w:rPr>
+      <w:instrText xml:space="preserve"> PAGE   \* MERGEFORMAT </w:instrText>
+    </w:r>
+    <w:r>
+      <w:rPr>
+        <w:rFonts w:asciiTheme="majorHAnsi" w:eastAsiaTheme="majorEastAsia" w:hAnsiTheme="majorHAnsi" w:cstheme="majorBidi"/>
+        <w:color w:val="2F5496" w:themeColor="accent1" w:themeShade="BF"/>
+        <w:sz w:val="26"/>
+        <w:szCs w:val="26"/>
+      </w:rPr>
+      <w:fldChar w:fldCharType="separate"/>
+    </w:r>
+    <w:r>
+      <w:rPr>
+        <w:rFonts w:asciiTheme="majorHAnsi" w:eastAsiaTheme="majorEastAsia" w:hAnsiTheme="majorHAnsi" w:cstheme="majorBidi"/>
+        <w:noProof/>
+        <w:color w:val="2F5496" w:themeColor="accent1" w:themeShade="BF"/>
+        <w:sz w:val="26"/>
+        <w:szCs w:val="26"/>
+      </w:rPr>
+      <w:t>2</w:t>
+    </w:r>
+    <w:r>
+      <w:rPr>
+        <w:rFonts w:asciiTheme="majorHAnsi" w:eastAsiaTheme="majorEastAsia" w:hAnsiTheme="majorHAnsi" w:cstheme="majorBidi"/>
+        <w:noProof/>
+        <w:color w:val="2F5496" w:themeColor="accent1" w:themeShade="BF"/>
+        <w:sz w:val="26"/>
+        <w:szCs w:val="26"/>
+      </w:rPr>
+      <w:fldChar w:fldCharType="end"/>
+    </w:r>
+  </w:p>
+  <w:p>
+    <w:pPr>
+      <w:pStyle w:val="Footer"/>
+    </w:pPr>
+  </w:p>
+</w:ftr>
+</file>
+
+<file path=word/footnotes.xml><?xml version="1.0" encoding="utf-8"?>
+<w:footnotes xmlns:wpc="http://schemas.microsoft.com/office/word/2010/wordprocessingCanvas" xmlns:cx="http://schemas.microsoft.com/office/drawing/2014/chartex" xmlns:cx1="http://schemas.microsoft.com/office/drawing/2015/9/8/chartex" xmlns:cx2="http://schemas.microsoft.com/office/drawing/2015/10/21/chartex" xmlns:cx3="http://schemas.microsoft.com/office/drawing/2016/5/9/chartex" xmlns:cx4="http://schemas.microsoft.com/office/drawing/2016/5/10/chartex" xmlns:cx5="http://schemas.microsoft.com/office/drawing/2016/5/11/chartex" xmlns:cx6="http://schemas.microsoft.com/office/drawing/2016/5/12/chartex" xmlns:cx7="http://schemas.microsoft.com/office/drawing/2016/5/13/chartex" xmlns:cx8="http://schemas.microsoft.com/office/drawing/2016/5/14/chartex" xmlns:mc="http://schemas.openxmlformats.org/markup-compatibility/2006" xmlns:aink="http://schemas.microsoft.com/office/drawing/2016/ink" xmlns:am3d="http://schemas.microsoft.com/office/drawing/2017/model3d" xmlns:o="urn:schemas-microsoft-com:office:office" xmlns:r="http://schemas.openxmlformats.org/officeDocument/2006/relationships" xmlns:m="http://schemas.openxmlformats.org/officeDocument/2006/math" xmlns:v="urn:schemas-microsoft-com:vml" xmlns:wp14="http://schemas.microsoft.com/office/word/2010/wordprocessingDrawing" xmlns:wp="http://schemas.openxmlformats.org/drawingml/2006/wordprocessingDrawing" xmlns:w10="urn:schemas-microsoft-com:office:word" xmlns:w="http://schemas.openxmlformats.org/wordprocessingml/2006/main" xmlns:w14="http://schemas.microsoft.com/office/word/2010/wordml" xmlns:w15="http://schemas.microsoft.com/office/word/2012/wordml" xmlns:w16cex="http://schemas.microsoft.com/office/word/2018/wordml/cex" xmlns:w16cid="http://schemas.microsoft.com/office/word/2016/wordml/cid" xmlns:w16="http://schemas.microsoft.com/office/word/2018/wordml" xmlns:w16sdtdh="http://schemas.microsoft.com/office/word/2020/wordml/sdtdatahash" xmlns:w16se="http://schemas.microsoft.com/office/word/2015/wordml/symex" xmlns:wpg="http://schemas.microsoft.com/office/word/2010/wordprocessingGroup" xmlns:wpi="http://schemas.microsoft.com/office/word/2010/wordprocessingInk" xmlns:wne="http://schemas.microsoft.com/office/word/2006/wordml" xmlns:wps="http://schemas.microsoft.com/office/word/2010/wordprocessingShape" mc:Ignorable="w14 w15 w16se w16cid w16 w16cex w16sdtdh wp14">
+  <w:footnote w:type="separator" w:id="-1">
+    <w:p>
+      <w:pPr>
+        <w:spacing w:after="0" w:line="240" w:lineRule="auto"/>
+      </w:pPr>
+      <w:r>
+        <w:separator/>
+      </w:r>
+    </w:p>
+  </w:footnote>
+  <w:footnote w:type="continuationSeparator" w:id="0">
+    <w:p>
+      <w:pPr>
+        <w:spacing w:after="0" w:line="240" w:lineRule="auto"/>
+      </w:pPr>
+      <w:r>
+        <w:continuationSeparator/>
+      </w:r>
+    </w:p>
+  </w:footnote>
+</w:footnotes>
+</file>
+
 <file path=word/numbering.xml><?xml version="1.0" encoding="utf-8"?>
 <w:numbering xmlns:wpc="http://schemas.microsoft.com/office/word/2010/wordprocessingCanvas" xmlns:cx="http://schemas.microsoft.com/office/drawing/2014/chartex" xmlns:cx1="http://schemas.microsoft.com/office/drawing/2015/9/8/chartex" xmlns:cx2="http://schemas.microsoft.com/office/drawing/2015/10/21/chartex" xmlns:cx3="http://schemas.microsoft.com/office/drawing/2016/5/9/chartex" xmlns:cx4="http://schemas.microsoft.com/office/drawing/2016/5/10/chartex" xmlns:cx5="http://schemas.microsoft.com/office/drawing/2016/5/11/chartex" xmlns:cx6="http://schemas.microsoft.com/office/drawing/2016/5/12/chartex" xmlns:cx7="http://schemas.microsoft.com/office/drawing/2016/5/13/chartex" xmlns:cx8="http://schemas.microsoft.com/office/drawing/2016/5/14/chartex" xmlns:mc="http://schemas.openxmlformats.org/markup-compatibility/2006" xmlns:aink="http://schemas.microsoft.com/office/drawing/2016/ink" xmlns:am3d="http://schemas.microsoft.com/office/drawing/2017/model3d" xmlns:o="urn:schemas-microsoft-com:office:office" xmlns:r="http://schemas.openxmlformats.org/officeDocument/2006/relationships" xmlns:m="http://schemas.openxmlformats.org/officeDocument/2006/math" xmlns:v="urn:schemas-microsoft-com:vml" xmlns:wp14="http://schemas.microsoft.com/office/word/2010/wordprocessingDrawing" xmlns:wp="http://schemas.openxmlformats.org/drawingml/2006/wordprocessingDrawing" xmlns:w10="urn:schemas-microsoft-com:office:word" xmlns:w="http://schemas.openxmlformats.org/wordprocessingml/2006/main" xmlns:w14="http://schemas.microsoft.com/office/word/2010/wordml" xmlns:w15="http://schemas.microsoft.com/office/word/2012/wordml" xmlns:w16cex="http://schemas.microsoft.com/office/word/2018/wordml/cex" xmlns:w16cid="http://schemas.microsoft.com/office/word/2016/wordml/cid" xmlns:w16="http://schemas.microsoft.com/office/word/2018/wordml" xmlns:w16sdtdh="http://schemas.microsoft.com/office/word/2020/wordml/sdtdatahash" xmlns:w16se="http://schemas.microsoft.com/office/word/2015/wordml/symex" xmlns:wpg="http://schemas.microsoft.com/office/word/2010/wordprocessingGroup" xmlns:wpi="http://schemas.microsoft.com/office/word/2010/wordprocessingInk" xmlns:wne="http://schemas.microsoft.com/office/word/2006/wordml" xmlns:wps="http://schemas.microsoft.com/office/word/2010/wordprocessingShape" mc:Ignorable="w14 w15 w16se w16cid w16 w16cex w16sdtdh wp14">
   <w:abstractNum w:abstractNumId="0" w15:restartNumberingAfterBreak="0">
@@ -1041,9 +1426,95 @@
     </w:lvl>
   </w:abstractNum>
   <w:abstractNum w:abstractNumId="2" w15:restartNumberingAfterBreak="0">
+    <w:nsid w:val="299B683E"/>
+    <w:multiLevelType w:val="hybridMultilevel"/>
+    <w:tmpl w:val="7542E000"/>
+    <w:lvl w:ilvl="0" w:tplc="2C0A000F">
+      <w:start w:val="1"/>
+      <w:numFmt w:val="decimal"/>
+      <w:lvlText w:val="%1."/>
+      <w:lvlJc w:val="left"/>
+      <w:pPr>
+        <w:ind w:left="720" w:hanging="360"/>
+      </w:pPr>
+    </w:lvl>
+    <w:lvl w:ilvl="1" w:tplc="2C0A0019" w:tentative="1">
+      <w:start w:val="1"/>
+      <w:numFmt w:val="lowerLetter"/>
+      <w:lvlText w:val="%2."/>
+      <w:lvlJc w:val="left"/>
+      <w:pPr>
+        <w:ind w:left="1440" w:hanging="360"/>
+      </w:pPr>
+    </w:lvl>
+    <w:lvl w:ilvl="2" w:tplc="2C0A001B" w:tentative="1">
+      <w:start w:val="1"/>
+      <w:numFmt w:val="lowerRoman"/>
+      <w:lvlText w:val="%3."/>
+      <w:lvlJc w:val="right"/>
+      <w:pPr>
+        <w:ind w:left="2160" w:hanging="180"/>
+      </w:pPr>
+    </w:lvl>
+    <w:lvl w:ilvl="3" w:tplc="2C0A000F" w:tentative="1">
+      <w:start w:val="1"/>
+      <w:numFmt w:val="decimal"/>
+      <w:lvlText w:val="%4."/>
+      <w:lvlJc w:val="left"/>
+      <w:pPr>
+        <w:ind w:left="2880" w:hanging="360"/>
+      </w:pPr>
+    </w:lvl>
+    <w:lvl w:ilvl="4" w:tplc="2C0A0019" w:tentative="1">
+      <w:start w:val="1"/>
+      <w:numFmt w:val="lowerLetter"/>
+      <w:lvlText w:val="%5."/>
+      <w:lvlJc w:val="left"/>
+      <w:pPr>
+        <w:ind w:left="3600" w:hanging="360"/>
+      </w:pPr>
+    </w:lvl>
+    <w:lvl w:ilvl="5" w:tplc="2C0A001B" w:tentative="1">
+      <w:start w:val="1"/>
+      <w:numFmt w:val="lowerRoman"/>
+      <w:lvlText w:val="%6."/>
+      <w:lvlJc w:val="right"/>
+      <w:pPr>
+        <w:ind w:left="4320" w:hanging="180"/>
+      </w:pPr>
+    </w:lvl>
+    <w:lvl w:ilvl="6" w:tplc="2C0A000F" w:tentative="1">
+      <w:start w:val="1"/>
+      <w:numFmt w:val="decimal"/>
+      <w:lvlText w:val="%7."/>
+      <w:lvlJc w:val="left"/>
+      <w:pPr>
+        <w:ind w:left="5040" w:hanging="360"/>
+      </w:pPr>
+    </w:lvl>
+    <w:lvl w:ilvl="7" w:tplc="2C0A0019" w:tentative="1">
+      <w:start w:val="1"/>
+      <w:numFmt w:val="lowerLetter"/>
+      <w:lvlText w:val="%8."/>
+      <w:lvlJc w:val="left"/>
+      <w:pPr>
+        <w:ind w:left="5760" w:hanging="360"/>
+      </w:pPr>
+    </w:lvl>
+    <w:lvl w:ilvl="8" w:tplc="2C0A001B" w:tentative="1">
+      <w:start w:val="1"/>
+      <w:numFmt w:val="lowerRoman"/>
+      <w:lvlText w:val="%9."/>
+      <w:lvlJc w:val="right"/>
+      <w:pPr>
+        <w:ind w:left="6480" w:hanging="180"/>
+      </w:pPr>
+    </w:lvl>
+  </w:abstractNum>
+  <w:abstractNum w:abstractNumId="3" w15:restartNumberingAfterBreak="0">
     <w:nsid w:val="3E9A5712"/>
     <w:multiLevelType w:val="hybridMultilevel"/>
-    <w:tmpl w:val="A4D04350"/>
+    <w:tmpl w:val="378A0C38"/>
     <w:lvl w:ilvl="0" w:tplc="2C0A000F">
       <w:start w:val="1"/>
       <w:numFmt w:val="decimal"/>
@@ -1127,16 +1598,135 @@
       <w:pPr>
         <w:ind w:left="6480" w:hanging="180"/>
       </w:pPr>
+    </w:lvl>
+  </w:abstractNum>
+  <w:abstractNum w:abstractNumId="4" w15:restartNumberingAfterBreak="0">
+    <w:nsid w:val="408C7985"/>
+    <w:multiLevelType w:val="hybridMultilevel"/>
+    <w:tmpl w:val="872C21FC"/>
+    <w:lvl w:ilvl="0" w:tplc="2C0A0001">
+      <w:start w:val="1"/>
+      <w:numFmt w:val="bullet"/>
+      <w:lvlText w:val=""/>
+      <w:lvlJc w:val="left"/>
+      <w:pPr>
+        <w:ind w:left="1428" w:hanging="360"/>
+      </w:pPr>
+      <w:rPr>
+        <w:rFonts w:ascii="Symbol" w:hAnsi="Symbol" w:hint="default"/>
+      </w:rPr>
+    </w:lvl>
+    <w:lvl w:ilvl="1" w:tplc="2C0A0003">
+      <w:start w:val="1"/>
+      <w:numFmt w:val="bullet"/>
+      <w:lvlText w:val="o"/>
+      <w:lvlJc w:val="left"/>
+      <w:pPr>
+        <w:ind w:left="2148" w:hanging="360"/>
+      </w:pPr>
+      <w:rPr>
+        <w:rFonts w:ascii="Courier New" w:hAnsi="Courier New" w:cs="Courier New" w:hint="default"/>
+      </w:rPr>
+    </w:lvl>
+    <w:lvl w:ilvl="2" w:tplc="2C0A0005" w:tentative="1">
+      <w:start w:val="1"/>
+      <w:numFmt w:val="bullet"/>
+      <w:lvlText w:val=""/>
+      <w:lvlJc w:val="left"/>
+      <w:pPr>
+        <w:ind w:left="2868" w:hanging="360"/>
+      </w:pPr>
+      <w:rPr>
+        <w:rFonts w:ascii="Wingdings" w:hAnsi="Wingdings" w:hint="default"/>
+      </w:rPr>
+    </w:lvl>
+    <w:lvl w:ilvl="3" w:tplc="2C0A0001" w:tentative="1">
+      <w:start w:val="1"/>
+      <w:numFmt w:val="bullet"/>
+      <w:lvlText w:val=""/>
+      <w:lvlJc w:val="left"/>
+      <w:pPr>
+        <w:ind w:left="3588" w:hanging="360"/>
+      </w:pPr>
+      <w:rPr>
+        <w:rFonts w:ascii="Symbol" w:hAnsi="Symbol" w:hint="default"/>
+      </w:rPr>
+    </w:lvl>
+    <w:lvl w:ilvl="4" w:tplc="2C0A0003" w:tentative="1">
+      <w:start w:val="1"/>
+      <w:numFmt w:val="bullet"/>
+      <w:lvlText w:val="o"/>
+      <w:lvlJc w:val="left"/>
+      <w:pPr>
+        <w:ind w:left="4308" w:hanging="360"/>
+      </w:pPr>
+      <w:rPr>
+        <w:rFonts w:ascii="Courier New" w:hAnsi="Courier New" w:cs="Courier New" w:hint="default"/>
+      </w:rPr>
+    </w:lvl>
+    <w:lvl w:ilvl="5" w:tplc="2C0A0005" w:tentative="1">
+      <w:start w:val="1"/>
+      <w:numFmt w:val="bullet"/>
+      <w:lvlText w:val=""/>
+      <w:lvlJc w:val="left"/>
+      <w:pPr>
+        <w:ind w:left="5028" w:hanging="360"/>
+      </w:pPr>
+      <w:rPr>
+        <w:rFonts w:ascii="Wingdings" w:hAnsi="Wingdings" w:hint="default"/>
+      </w:rPr>
+    </w:lvl>
+    <w:lvl w:ilvl="6" w:tplc="2C0A0001" w:tentative="1">
+      <w:start w:val="1"/>
+      <w:numFmt w:val="bullet"/>
+      <w:lvlText w:val=""/>
+      <w:lvlJc w:val="left"/>
+      <w:pPr>
+        <w:ind w:left="5748" w:hanging="360"/>
+      </w:pPr>
+      <w:rPr>
+        <w:rFonts w:ascii="Symbol" w:hAnsi="Symbol" w:hint="default"/>
+      </w:rPr>
+    </w:lvl>
+    <w:lvl w:ilvl="7" w:tplc="2C0A0003" w:tentative="1">
+      <w:start w:val="1"/>
+      <w:numFmt w:val="bullet"/>
+      <w:lvlText w:val="o"/>
+      <w:lvlJc w:val="left"/>
+      <w:pPr>
+        <w:ind w:left="6468" w:hanging="360"/>
+      </w:pPr>
+      <w:rPr>
+        <w:rFonts w:ascii="Courier New" w:hAnsi="Courier New" w:cs="Courier New" w:hint="default"/>
+      </w:rPr>
+    </w:lvl>
+    <w:lvl w:ilvl="8" w:tplc="2C0A0005" w:tentative="1">
+      <w:start w:val="1"/>
+      <w:numFmt w:val="bullet"/>
+      <w:lvlText w:val=""/>
+      <w:lvlJc w:val="left"/>
+      <w:pPr>
+        <w:ind w:left="7188" w:hanging="360"/>
+      </w:pPr>
+      <w:rPr>
+        <w:rFonts w:ascii="Wingdings" w:hAnsi="Wingdings" w:hint="default"/>
+      </w:rPr>
     </w:lvl>
   </w:abstractNum>
   <w:num w:numId="1">
     <w:abstractNumId w:val="0"/>
   </w:num>
   <w:num w:numId="2">
-    <w:abstractNumId w:val="2"/>
+    <w:abstractNumId w:val="3"/>
   </w:num>
   <w:num w:numId="3">
     <w:abstractNumId w:val="1"/>
+  </w:num>
+  <w:num w:numId="4">
+    <w:abstractNumId w:val="4"/>
+  </w:num>
+  <w:num w:numId="5">
+    <w:abstractNumId w:val="2"/>
   </w:num>
 </w:numbering>
 </file>
@@ -1672,6 +2262,50 @@
       <w:contextualSpacing/>
     </w:pPr>
   </w:style>
+  <w:style w:type="paragraph" w:styleId="Header">
+    <w:name w:val="header"/>
+    <w:basedOn w:val="Normal"/>
+    <w:link w:val="HeaderChar"/>
+    <w:uiPriority w:val="99"/>
+    <w:unhideWhenUsed/>
+    <w:rsid w:val="00474998"/>
+    <w:pPr>
+      <w:tabs>
+        <w:tab w:val="center" w:pos="4252"/>
+        <w:tab w:val="right" w:pos="8504"/>
+      </w:tabs>
+      <w:spacing w:after="0" w:line="240" w:lineRule="auto"/>
+    </w:pPr>
+  </w:style>
+  <w:style w:type="character" w:customStyle="1" w:styleId="HeaderChar">
+    <w:name w:val="Header Char"/>
+    <w:basedOn w:val="DefaultParagraphFont"/>
+    <w:link w:val="Header"/>
+    <w:uiPriority w:val="99"/>
+    <w:rsid w:val="00474998"/>
+  </w:style>
+  <w:style w:type="paragraph" w:styleId="Footer">
+    <w:name w:val="footer"/>
+    <w:basedOn w:val="Normal"/>
+    <w:link w:val="FooterChar"/>
+    <w:uiPriority w:val="99"/>
+    <w:unhideWhenUsed/>
+    <w:rsid w:val="00474998"/>
+    <w:pPr>
+      <w:tabs>
+        <w:tab w:val="center" w:pos="4252"/>
+        <w:tab w:val="right" w:pos="8504"/>
+      </w:tabs>
+      <w:spacing w:after="0" w:line="240" w:lineRule="auto"/>
+    </w:pPr>
+  </w:style>
+  <w:style w:type="character" w:customStyle="1" w:styleId="FooterChar">
+    <w:name w:val="Footer Char"/>
+    <w:basedOn w:val="DefaultParagraphFont"/>
+    <w:link w:val="Footer"/>
+    <w:uiPriority w:val="99"/>
+    <w:rsid w:val="00474998"/>
+  </w:style>
 </w:styles>
 </file>
 

</xml_diff>